<commit_message>
Estructuracion completa  alineado con la otorgada
</commit_message>
<xml_diff>
--- a/Guía y Lineamientos Construcción de Software.docx
+++ b/Guía y Lineamientos Construcción de Software.docx
@@ -8,16 +8,16 @@
         <w:spacing w:after="0" w:line="240" w:lineRule="auto"/>
         <w:jc w:val="center"/>
         <w:rPr>
-          <w:rFonts w:ascii="Arial" w:eastAsia="Times New Roman" w:hAnsi="Arial" w:cs="Arial"/>
-          <w:color w:val="000000"/>
+          <w:rFonts w:ascii="Adobe Fangsong Std R" w:eastAsia="Adobe Fangsong Std R" w:hAnsi="Adobe Fangsong Std R" w:cs="Arial"/>
+          <w:color w:val="00B0F0"/>
           <w:sz w:val="28"/>
           <w:szCs w:val="28"/>
         </w:rPr>
       </w:pPr>
       <w:r>
         <w:rPr>
-          <w:rFonts w:ascii="Arial" w:eastAsia="Times New Roman" w:hAnsi="Arial" w:cs="Arial"/>
-          <w:color w:val="000000"/>
+          <w:rFonts w:ascii="Adobe Fangsong Std R" w:eastAsia="Adobe Fangsong Std R" w:hAnsi="Adobe Fangsong Std R" w:cs="Arial"/>
+          <w:color w:val="00B0F0"/>
           <w:sz w:val="28"/>
           <w:szCs w:val="28"/>
         </w:rPr>
@@ -29,8 +29,8 @@
         <w:shd w:val="clear" w:color="auto" w:fill="FFFFFF"/>
         <w:spacing w:after="0" w:line="240" w:lineRule="auto"/>
         <w:rPr>
-          <w:rFonts w:ascii="Arial" w:eastAsia="Times New Roman" w:hAnsi="Arial" w:cs="Arial"/>
-          <w:color w:val="000000"/>
+          <w:rFonts w:ascii="Adobe Fangsong Std R" w:eastAsia="Adobe Fangsong Std R" w:hAnsi="Adobe Fangsong Std R" w:cs="Arial"/>
+          <w:color w:val="00B0F0"/>
           <w:sz w:val="28"/>
           <w:szCs w:val="28"/>
         </w:rPr>
@@ -41,8 +41,8 @@
         <w:shd w:val="clear" w:color="auto" w:fill="FFFFFF"/>
         <w:spacing w:after="0" w:line="240" w:lineRule="auto"/>
         <w:rPr>
-          <w:rFonts w:ascii="Arial" w:eastAsia="Times New Roman" w:hAnsi="Arial" w:cs="Arial"/>
-          <w:color w:val="000000"/>
+          <w:rFonts w:ascii="Adobe Fangsong Std R" w:eastAsia="Adobe Fangsong Std R" w:hAnsi="Adobe Fangsong Std R" w:cs="Arial"/>
+          <w:color w:val="00B0F0"/>
           <w:sz w:val="28"/>
           <w:szCs w:val="28"/>
         </w:rPr>
@@ -64,17 +64,17 @@
         <w:shd w:val="clear" w:color="auto" w:fill="FFFFFF"/>
         <w:spacing w:after="0" w:line="240" w:lineRule="auto"/>
         <w:rPr>
-          <w:rFonts w:ascii="Arial" w:eastAsia="Times New Roman" w:hAnsi="Arial" w:cs="Arial"/>
-          <w:b/>
-          <w:color w:val="000000"/>
+          <w:rFonts w:ascii="Adobe Fangsong Std R" w:eastAsia="Adobe Fangsong Std R" w:hAnsi="Adobe Fangsong Std R" w:cs="Arial"/>
+          <w:color w:val="00B0F0"/>
+          <w:sz w:val="28"/>
           <w:szCs w:val="28"/>
         </w:rPr>
       </w:pPr>
       <w:r>
         <w:rPr>
-          <w:rFonts w:ascii="Arial" w:eastAsia="Times New Roman" w:hAnsi="Arial" w:cs="Arial"/>
-          <w:b/>
-          <w:color w:val="000000"/>
+          <w:rFonts w:ascii="Adobe Fangsong Std R" w:eastAsia="Adobe Fangsong Std R" w:hAnsi="Adobe Fangsong Std R" w:cs="Arial"/>
+          <w:color w:val="00B0F0"/>
+          <w:sz w:val="28"/>
           <w:szCs w:val="28"/>
         </w:rPr>
         <w:lastRenderedPageBreak/>
@@ -82,20 +82,18 @@
       </w:r>
       <w:r>
         <w:rPr>
-          <w:rFonts w:ascii="Arial" w:eastAsia="Times New Roman" w:hAnsi="Arial" w:cs="Arial"/>
-          <w:b/>
-          <w:color w:val="000000"/>
+          <w:rFonts w:ascii="Adobe Fangsong Std R" w:eastAsia="Adobe Fangsong Std R" w:hAnsi="Adobe Fangsong Std R" w:cs="Arial"/>
+          <w:color w:val="00B0F0"/>
+          <w:sz w:val="28"/>
           <w:szCs w:val="28"/>
         </w:rPr>
         <w:t xml:space="preserve">Y DIGITAL </w:t>
       </w:r>
-      <w:bookmarkStart w:id="0" w:name="_GoBack"/>
-      <w:bookmarkEnd w:id="0"/>
-      <w:r>
-        <w:rPr>
-          <w:rFonts w:ascii="Arial" w:eastAsia="Times New Roman" w:hAnsi="Arial" w:cs="Arial"/>
-          <w:b/>
-          <w:color w:val="000000"/>
+      <w:r>
+        <w:rPr>
+          <w:rFonts w:ascii="Adobe Fangsong Std R" w:eastAsia="Adobe Fangsong Std R" w:hAnsi="Adobe Fangsong Std R" w:cs="Arial"/>
+          <w:color w:val="00B0F0"/>
+          <w:sz w:val="28"/>
           <w:szCs w:val="28"/>
         </w:rPr>
         <w:t>DEL PROYECTO</w:t>
@@ -121,16 +119,16 @@
         <w:rPr>
           <w:rFonts w:eastAsia="Times New Roman" w:cs="Arial"/>
           <w:b/>
-          <w:color w:val="000000"/>
-          <w:sz w:val="20"/>
-          <w:szCs w:val="24"/>
-        </w:rPr>
-      </w:pPr>
-      <w:r>
-        <w:rPr>
-          <w:rFonts w:eastAsia="Times New Roman" w:cs="Arial"/>
-          <w:b/>
-          <w:color w:val="000000"/>
+          <w:color w:val="FFC000"/>
+          <w:sz w:val="20"/>
+          <w:szCs w:val="24"/>
+        </w:rPr>
+      </w:pPr>
+      <w:r>
+        <w:rPr>
+          <w:rFonts w:eastAsia="Times New Roman" w:cs="Arial"/>
+          <w:b/>
+          <w:color w:val="FFC000"/>
           <w:sz w:val="20"/>
           <w:szCs w:val="24"/>
         </w:rPr>
@@ -186,16 +184,16 @@
         <w:rPr>
           <w:rFonts w:eastAsia="Times New Roman" w:cs="Times New Roman"/>
           <w:b/>
-          <w:color w:val="444444"/>
-          <w:sz w:val="20"/>
-          <w:szCs w:val="24"/>
-        </w:rPr>
-      </w:pPr>
-      <w:r>
-        <w:rPr>
-          <w:rFonts w:eastAsia="Times New Roman" w:cs="Arial"/>
-          <w:b/>
-          <w:color w:val="000000"/>
+          <w:color w:val="FFC000"/>
+          <w:sz w:val="20"/>
+          <w:szCs w:val="24"/>
+        </w:rPr>
+      </w:pPr>
+      <w:r>
+        <w:rPr>
+          <w:rFonts w:eastAsia="Times New Roman" w:cs="Arial"/>
+          <w:b/>
+          <w:color w:val="FFC000"/>
           <w:sz w:val="20"/>
           <w:szCs w:val="24"/>
         </w:rPr>
@@ -230,16 +228,16 @@
         <w:rPr>
           <w:rFonts w:eastAsia="Times New Roman" w:cs="Times New Roman"/>
           <w:b/>
-          <w:color w:val="444444"/>
-          <w:sz w:val="20"/>
-          <w:szCs w:val="24"/>
-        </w:rPr>
-      </w:pPr>
-      <w:r>
-        <w:rPr>
-          <w:rFonts w:eastAsia="Times New Roman" w:cs="Arial"/>
-          <w:b/>
-          <w:color w:val="000000"/>
+          <w:color w:val="92D050"/>
+          <w:sz w:val="20"/>
+          <w:szCs w:val="24"/>
+        </w:rPr>
+      </w:pPr>
+      <w:r>
+        <w:rPr>
+          <w:rFonts w:eastAsia="Times New Roman" w:cs="Arial"/>
+          <w:b/>
+          <w:color w:val="92D050"/>
           <w:sz w:val="20"/>
           <w:szCs w:val="24"/>
         </w:rPr>
@@ -274,16 +272,16 @@
         <w:rPr>
           <w:rFonts w:eastAsia="Times New Roman" w:cs="Arial"/>
           <w:b/>
-          <w:color w:val="000000"/>
-          <w:sz w:val="20"/>
-          <w:szCs w:val="24"/>
-        </w:rPr>
-      </w:pPr>
-      <w:r>
-        <w:rPr>
-          <w:rFonts w:eastAsia="Times New Roman" w:cs="Arial"/>
-          <w:b/>
-          <w:color w:val="000000"/>
+          <w:color w:val="92D050"/>
+          <w:sz w:val="20"/>
+          <w:szCs w:val="24"/>
+        </w:rPr>
+      </w:pPr>
+      <w:r>
+        <w:rPr>
+          <w:rFonts w:eastAsia="Times New Roman" w:cs="Arial"/>
+          <w:b/>
+          <w:color w:val="92D050"/>
           <w:sz w:val="20"/>
           <w:szCs w:val="24"/>
         </w:rPr>
@@ -318,16 +316,16 @@
         <w:rPr>
           <w:rFonts w:eastAsia="Times New Roman" w:cs="Arial"/>
           <w:b/>
-          <w:color w:val="000000"/>
-          <w:sz w:val="20"/>
-          <w:szCs w:val="24"/>
-        </w:rPr>
-      </w:pPr>
-      <w:r>
-        <w:rPr>
-          <w:rFonts w:eastAsia="Times New Roman" w:cs="Arial"/>
-          <w:b/>
-          <w:color w:val="000000"/>
+          <w:color w:val="92D050"/>
+          <w:sz w:val="20"/>
+          <w:szCs w:val="24"/>
+        </w:rPr>
+      </w:pPr>
+      <w:r>
+        <w:rPr>
+          <w:rFonts w:eastAsia="Times New Roman" w:cs="Arial"/>
+          <w:b/>
+          <w:color w:val="92D050"/>
           <w:sz w:val="20"/>
           <w:szCs w:val="24"/>
         </w:rPr>
@@ -362,16 +360,16 @@
         <w:rPr>
           <w:rFonts w:eastAsia="Times New Roman" w:cs="Arial"/>
           <w:b/>
-          <w:color w:val="000000"/>
-          <w:sz w:val="20"/>
-          <w:szCs w:val="24"/>
-        </w:rPr>
-      </w:pPr>
-      <w:r>
-        <w:rPr>
-          <w:rFonts w:eastAsia="Times New Roman" w:cs="Arial"/>
-          <w:b/>
-          <w:color w:val="000000"/>
+          <w:color w:val="FFC000"/>
+          <w:sz w:val="20"/>
+          <w:szCs w:val="24"/>
+        </w:rPr>
+      </w:pPr>
+      <w:r>
+        <w:rPr>
+          <w:rFonts w:eastAsia="Times New Roman" w:cs="Arial"/>
+          <w:b/>
+          <w:color w:val="92D050"/>
           <w:sz w:val="20"/>
           <w:szCs w:val="24"/>
         </w:rPr>
@@ -406,16 +404,16 @@
         <w:rPr>
           <w:rFonts w:eastAsia="Times New Roman" w:cs="Arial"/>
           <w:b/>
-          <w:color w:val="000000"/>
-          <w:sz w:val="20"/>
-          <w:szCs w:val="24"/>
-        </w:rPr>
-      </w:pPr>
-      <w:r>
-        <w:rPr>
-          <w:rFonts w:eastAsia="Times New Roman" w:cs="Arial"/>
-          <w:b/>
-          <w:color w:val="000000"/>
+          <w:color w:val="92D050"/>
+          <w:sz w:val="20"/>
+          <w:szCs w:val="24"/>
+        </w:rPr>
+      </w:pPr>
+      <w:r>
+        <w:rPr>
+          <w:rFonts w:eastAsia="Times New Roman" w:cs="Arial"/>
+          <w:b/>
+          <w:color w:val="92D050"/>
           <w:sz w:val="20"/>
           <w:szCs w:val="24"/>
         </w:rPr>
@@ -450,16 +448,16 @@
         <w:rPr>
           <w:rFonts w:eastAsia="Times New Roman" w:cs="Arial"/>
           <w:b/>
-          <w:color w:val="000000"/>
-          <w:sz w:val="20"/>
-          <w:szCs w:val="24"/>
-        </w:rPr>
-      </w:pPr>
-      <w:r>
-        <w:rPr>
-          <w:rFonts w:eastAsia="Times New Roman" w:cs="Arial"/>
-          <w:b/>
-          <w:color w:val="000000"/>
+          <w:color w:val="92D050"/>
+          <w:sz w:val="20"/>
+          <w:szCs w:val="24"/>
+        </w:rPr>
+      </w:pPr>
+      <w:r>
+        <w:rPr>
+          <w:rFonts w:eastAsia="Times New Roman" w:cs="Arial"/>
+          <w:b/>
+          <w:color w:val="92D050"/>
           <w:sz w:val="20"/>
           <w:szCs w:val="24"/>
         </w:rPr>
@@ -494,16 +492,16 @@
         <w:rPr>
           <w:rFonts w:eastAsia="Times New Roman" w:cs="Arial"/>
           <w:b/>
-          <w:color w:val="000000"/>
-          <w:sz w:val="20"/>
-          <w:szCs w:val="24"/>
-        </w:rPr>
-      </w:pPr>
-      <w:r>
-        <w:rPr>
-          <w:rFonts w:eastAsia="Times New Roman" w:cs="Arial"/>
-          <w:b/>
-          <w:color w:val="000000"/>
+          <w:color w:val="92D050"/>
+          <w:sz w:val="20"/>
+          <w:szCs w:val="24"/>
+        </w:rPr>
+      </w:pPr>
+      <w:r>
+        <w:rPr>
+          <w:rFonts w:eastAsia="Times New Roman" w:cs="Arial"/>
+          <w:b/>
+          <w:color w:val="92D050"/>
           <w:sz w:val="20"/>
           <w:szCs w:val="24"/>
         </w:rPr>
@@ -538,16 +536,16 @@
         <w:rPr>
           <w:rFonts w:eastAsia="Times New Roman" w:cs="Arial"/>
           <w:b/>
-          <w:color w:val="000000"/>
-          <w:sz w:val="20"/>
-          <w:szCs w:val="24"/>
-        </w:rPr>
-      </w:pPr>
-      <w:r>
-        <w:rPr>
-          <w:rFonts w:eastAsia="Times New Roman" w:cs="Arial"/>
-          <w:b/>
-          <w:color w:val="000000"/>
+          <w:color w:val="92D050"/>
+          <w:sz w:val="20"/>
+          <w:szCs w:val="24"/>
+        </w:rPr>
+      </w:pPr>
+      <w:r>
+        <w:rPr>
+          <w:rFonts w:eastAsia="Times New Roman" w:cs="Arial"/>
+          <w:b/>
+          <w:color w:val="92D050"/>
           <w:sz w:val="20"/>
           <w:szCs w:val="24"/>
         </w:rPr>
@@ -582,16 +580,16 @@
         <w:rPr>
           <w:rFonts w:eastAsia="Times New Roman" w:cs="Arial"/>
           <w:b/>
-          <w:color w:val="000000"/>
-          <w:sz w:val="20"/>
-          <w:szCs w:val="24"/>
-        </w:rPr>
-      </w:pPr>
-      <w:r>
-        <w:rPr>
-          <w:rFonts w:eastAsia="Times New Roman" w:cs="Arial"/>
-          <w:b/>
-          <w:color w:val="000000"/>
+          <w:color w:val="92D050"/>
+          <w:sz w:val="20"/>
+          <w:szCs w:val="24"/>
+        </w:rPr>
+      </w:pPr>
+      <w:r>
+        <w:rPr>
+          <w:rFonts w:eastAsia="Times New Roman" w:cs="Arial"/>
+          <w:b/>
+          <w:color w:val="92D050"/>
           <w:sz w:val="20"/>
           <w:szCs w:val="24"/>
         </w:rPr>
@@ -626,16 +624,16 @@
         <w:rPr>
           <w:rFonts w:eastAsia="Times New Roman" w:cs="Arial"/>
           <w:b/>
-          <w:color w:val="000000"/>
-          <w:sz w:val="20"/>
-          <w:szCs w:val="24"/>
-        </w:rPr>
-      </w:pPr>
-      <w:r>
-        <w:rPr>
-          <w:rFonts w:eastAsia="Times New Roman" w:cs="Arial"/>
-          <w:b/>
-          <w:color w:val="000000"/>
+          <w:color w:val="7030A0"/>
+          <w:sz w:val="20"/>
+          <w:szCs w:val="24"/>
+        </w:rPr>
+      </w:pPr>
+      <w:r>
+        <w:rPr>
+          <w:rFonts w:eastAsia="Times New Roman" w:cs="Arial"/>
+          <w:b/>
+          <w:color w:val="92D050"/>
           <w:sz w:val="20"/>
           <w:szCs w:val="24"/>
         </w:rPr>
@@ -670,16 +668,16 @@
         <w:rPr>
           <w:rFonts w:eastAsia="Times New Roman" w:cs="Arial"/>
           <w:b/>
-          <w:color w:val="000000"/>
-          <w:sz w:val="20"/>
-          <w:szCs w:val="24"/>
-        </w:rPr>
-      </w:pPr>
-      <w:r>
-        <w:rPr>
-          <w:rFonts w:eastAsia="Times New Roman" w:cs="Arial"/>
-          <w:b/>
-          <w:color w:val="000000"/>
+          <w:color w:val="92D050"/>
+          <w:sz w:val="20"/>
+          <w:szCs w:val="24"/>
+        </w:rPr>
+      </w:pPr>
+      <w:r>
+        <w:rPr>
+          <w:rFonts w:eastAsia="Times New Roman" w:cs="Arial"/>
+          <w:b/>
+          <w:color w:val="92D050"/>
           <w:sz w:val="20"/>
           <w:szCs w:val="24"/>
         </w:rPr>
@@ -689,7 +687,7 @@
         <w:rPr>
           <w:rFonts w:eastAsia="Times New Roman" w:cs="Arial"/>
           <w:b/>
-          <w:color w:val="000000"/>
+          <w:color w:val="92D050"/>
           <w:sz w:val="20"/>
           <w:szCs w:val="24"/>
         </w:rPr>
@@ -699,33 +697,11 @@
         <w:rPr>
           <w:rFonts w:eastAsia="Times New Roman" w:cs="Arial"/>
           <w:b/>
-          <w:color w:val="000000"/>
-          <w:sz w:val="20"/>
-          <w:szCs w:val="24"/>
-        </w:rPr>
-        <w:t xml:space="preserve"> e </w:t>
-      </w:r>
-      <w:proofErr w:type="spellStart"/>
-      <w:r>
-        <w:rPr>
-          <w:rFonts w:eastAsia="Times New Roman" w:cs="Arial"/>
-          <w:b/>
-          <w:color w:val="000000"/>
-          <w:sz w:val="20"/>
-          <w:szCs w:val="24"/>
-        </w:rPr>
-        <w:t>IDE’s</w:t>
-      </w:r>
-      <w:proofErr w:type="spellEnd"/>
-      <w:r>
-        <w:rPr>
-          <w:rFonts w:eastAsia="Times New Roman" w:cs="Arial"/>
-          <w:b/>
-          <w:color w:val="000000"/>
-          <w:sz w:val="20"/>
-          <w:szCs w:val="24"/>
-        </w:rPr>
-        <w:t xml:space="preserve"> </w:t>
+          <w:color w:val="92D050"/>
+          <w:sz w:val="20"/>
+          <w:szCs w:val="24"/>
+        </w:rPr>
+        <w:t xml:space="preserve"> e IDE’s </w:t>
       </w:r>
     </w:p>
     <w:p>
@@ -760,6 +736,7 @@
       <w:r>
         <w:rPr>
           <w:b/>
+          <w:color w:val="FFC000"/>
           <w:sz w:val="20"/>
           <w:szCs w:val="24"/>
         </w:rPr>
@@ -783,6 +760,7 @@
       <w:r>
         <w:rPr>
           <w:b/>
+          <w:color w:val="FFC000"/>
           <w:sz w:val="20"/>
           <w:szCs w:val="24"/>
         </w:rPr>
@@ -810,11 +788,59 @@
         <w:rPr>
           <w:rFonts w:eastAsia="Times New Roman" w:cs="Arial"/>
           <w:b/>
+          <w:color w:val="FFC000"/>
+          <w:sz w:val="20"/>
+          <w:szCs w:val="24"/>
+        </w:rPr>
+        <w:t>Cronograma de Actividades</w:t>
+      </w:r>
+      <w:r>
+        <w:rPr>
+          <w:rFonts w:eastAsia="Times New Roman" w:cs="Arial"/>
+          <w:b/>
           <w:color w:val="000000"/>
           <w:sz w:val="20"/>
           <w:szCs w:val="24"/>
         </w:rPr>
-        <w:t>Cronograma de Actividades</w:t>
+        <w:br/>
+      </w:r>
+      <w:r>
+        <w:rPr>
+          <w:sz w:val="20"/>
+          <w:szCs w:val="24"/>
+        </w:rPr>
+        <w:t xml:space="preserve">Tabla descriptivas con las diferentes fases, tareas y actividades del proyecto desde su concepción hasta su desarrollo, prueba e implementación.  </w:t>
+      </w:r>
+      <w:r>
+        <w:rPr>
+          <w:sz w:val="20"/>
+          <w:szCs w:val="24"/>
+        </w:rPr>
+        <w:br/>
+      </w:r>
+      <w:r>
+        <w:rPr>
+          <w:sz w:val="20"/>
+          <w:szCs w:val="24"/>
+        </w:rPr>
+        <w:t>Cada renglón deberá estar concebido con sus correspondientes fechas y prioridades.</w:t>
+      </w:r>
+      <w:r>
+        <w:rPr>
+          <w:sz w:val="20"/>
+          <w:szCs w:val="24"/>
+        </w:rPr>
+        <w:br/>
+      </w:r>
+      <w:r>
+        <w:rPr>
+          <w:rFonts w:eastAsia="Times New Roman" w:cs="Arial"/>
+          <w:b/>
+          <w:color w:val="FFC000"/>
+          <w:sz w:val="20"/>
+          <w:szCs w:val="24"/>
+        </w:rPr>
+        <w:t>Diagrama de Gantt y Ruta Crítica</w:t>
       </w:r>
       <w:r>
         <w:rPr>
@@ -831,28 +857,59 @@
           <w:sz w:val="20"/>
           <w:szCs w:val="24"/>
         </w:rPr>
-        <w:t xml:space="preserve">Tabla descriptivas con las diferentes fases, tareas y actividades del proyecto desde su concepción hasta su desarrollo, prueba e implementación.  </w:t>
-      </w:r>
-      <w:r>
-        <w:rPr>
-          <w:sz w:val="20"/>
-          <w:szCs w:val="24"/>
-        </w:rPr>
-        <w:br/>
-      </w:r>
-      <w:r>
-        <w:rPr>
-          <w:sz w:val="20"/>
-          <w:szCs w:val="24"/>
-        </w:rPr>
-        <w:t>Cada renglón deberá estar concebido con sus correspondientes fechas y prioridades.</w:t>
-      </w:r>
-      <w:r>
-        <w:rPr>
-          <w:sz w:val="20"/>
-          <w:szCs w:val="24"/>
-        </w:rPr>
-        <w:br/>
+        <w:t>Diagrama de Gantt, al igual que su Ruta Crítica, con los diferentes aspectos de visualización, al igual que los responsables en cada Hito de desarrollo.</w:t>
+      </w:r>
+      <w:r>
+        <w:rPr>
+          <w:sz w:val="20"/>
+          <w:szCs w:val="24"/>
+        </w:rPr>
+        <w:br/>
+      </w:r>
+      <w:r>
+        <w:rPr>
+          <w:rFonts w:eastAsia="Times New Roman" w:cs="Arial"/>
+          <w:b/>
+          <w:color w:val="FFC000"/>
+          <w:sz w:val="20"/>
+          <w:szCs w:val="24"/>
+        </w:rPr>
+        <w:t>Casos de Usos</w:t>
+      </w:r>
+      <w:r>
+        <w:rPr>
+          <w:rFonts w:eastAsia="Times New Roman" w:cs="Arial"/>
+          <w:b/>
+          <w:color w:val="FFC000"/>
+          <w:sz w:val="20"/>
+          <w:szCs w:val="24"/>
+        </w:rPr>
+        <w:br/>
+      </w:r>
+      <w:r>
+        <w:rPr>
+          <w:sz w:val="20"/>
+          <w:szCs w:val="24"/>
+        </w:rPr>
+        <w:lastRenderedPageBreak/>
+        <w:t>Narrativa de los casos de usos del proyecto</w:t>
+      </w:r>
+      <w:r>
+        <w:rPr>
+          <w:sz w:val="20"/>
+          <w:szCs w:val="24"/>
+        </w:rPr>
+        <w:br/>
+      </w:r>
+      <w:r>
+        <w:rPr>
+          <w:rFonts w:eastAsia="Times New Roman" w:cs="Arial"/>
+          <w:b/>
+          <w:color w:val="FFC000"/>
+          <w:sz w:val="20"/>
+          <w:szCs w:val="24"/>
+        </w:rPr>
+        <w:t>Diagramas de Casos de Usos</w:t>
       </w:r>
       <w:r>
         <w:rPr>
@@ -862,7 +919,31 @@
           <w:sz w:val="20"/>
           <w:szCs w:val="24"/>
         </w:rPr>
-        <w:t>Diagrama de Gantt y Ruta Crítica</w:t>
+        <w:br/>
+      </w:r>
+      <w:r>
+        <w:rPr>
+          <w:sz w:val="20"/>
+          <w:szCs w:val="24"/>
+        </w:rPr>
+        <w:t>Diagramas de casos de usos relacionados a los casos de usos utilizados en el proyecto</w:t>
+      </w:r>
+      <w:r>
+        <w:rPr>
+          <w:sz w:val="20"/>
+          <w:szCs w:val="24"/>
+        </w:rPr>
+        <w:br/>
+      </w:r>
+      <w:r>
+        <w:rPr>
+          <w:rFonts w:eastAsia="Times New Roman" w:cs="Arial"/>
+          <w:b/>
+          <w:color w:val="FFC000"/>
+          <w:sz w:val="20"/>
+          <w:szCs w:val="24"/>
+        </w:rPr>
+        <w:t>Diagrama de Secuencias</w:t>
       </w:r>
       <w:r>
         <w:rPr>
@@ -879,14 +960,31 @@
           <w:sz w:val="20"/>
           <w:szCs w:val="24"/>
         </w:rPr>
-        <w:t>Diagrama de Gantt, al igual que su Ruta Crítica, con los diferentes aspectos de visualización, al igual que los responsables en cada Hito de desarrollo.</w:t>
-      </w:r>
-      <w:r>
-        <w:rPr>
-          <w:sz w:val="20"/>
-          <w:szCs w:val="24"/>
-        </w:rPr>
-        <w:br/>
+        <w:t>Diagramas de secuencia</w:t>
+      </w:r>
+      <w:r>
+        <w:rPr>
+          <w:sz w:val="20"/>
+          <w:szCs w:val="24"/>
+        </w:rPr>
+        <w:t>s utilizados en el proyecto</w:t>
+      </w:r>
+      <w:r>
+        <w:rPr>
+          <w:sz w:val="20"/>
+          <w:szCs w:val="24"/>
+        </w:rPr>
+        <w:br/>
+      </w:r>
+      <w:r>
+        <w:rPr>
+          <w:rFonts w:eastAsia="Times New Roman" w:cs="Arial"/>
+          <w:b/>
+          <w:color w:val="FFC000"/>
+          <w:sz w:val="20"/>
+          <w:szCs w:val="24"/>
+        </w:rPr>
+        <w:t>Diagrama de Clases</w:t>
       </w:r>
       <w:r>
         <w:rPr>
@@ -896,8 +994,31 @@
           <w:sz w:val="20"/>
           <w:szCs w:val="24"/>
         </w:rPr>
-        <w:lastRenderedPageBreak/>
-        <w:t>Casos de Usos</w:t>
+        <w:br/>
+      </w:r>
+      <w:r>
+        <w:rPr>
+          <w:sz w:val="20"/>
+          <w:szCs w:val="24"/>
+        </w:rPr>
+        <w:t>Diagramas de clases utilizados en el proyecto</w:t>
+      </w:r>
+      <w:r>
+        <w:rPr>
+          <w:sz w:val="20"/>
+          <w:szCs w:val="24"/>
+        </w:rPr>
+        <w:br/>
+      </w:r>
+      <w:r>
+        <w:rPr>
+          <w:rFonts w:eastAsia="Times New Roman" w:cs="Arial"/>
+          <w:b/>
+          <w:color w:val="FFC000"/>
+          <w:sz w:val="20"/>
+          <w:szCs w:val="24"/>
+        </w:rPr>
+        <w:t>Diagrama de Objetos</w:t>
       </w:r>
       <w:r>
         <w:rPr>
@@ -914,14 +1035,24 @@
           <w:sz w:val="20"/>
           <w:szCs w:val="24"/>
         </w:rPr>
-        <w:t>Narrativa de los casos de usos del proyecto</w:t>
-      </w:r>
-      <w:r>
-        <w:rPr>
-          <w:sz w:val="20"/>
-          <w:szCs w:val="24"/>
-        </w:rPr>
-        <w:br/>
+        <w:t>Diagramas de objetos utilizados en el proyecto</w:t>
+      </w:r>
+      <w:r>
+        <w:rPr>
+          <w:sz w:val="20"/>
+          <w:szCs w:val="24"/>
+        </w:rPr>
+        <w:br/>
+      </w:r>
+      <w:r>
+        <w:rPr>
+          <w:rFonts w:eastAsia="Times New Roman" w:cs="Arial"/>
+          <w:b/>
+          <w:color w:val="FFC000"/>
+          <w:sz w:val="20"/>
+          <w:szCs w:val="24"/>
+        </w:rPr>
+        <w:t>Manual de Usuario</w:t>
       </w:r>
       <w:r>
         <w:rPr>
@@ -931,7 +1062,31 @@
           <w:sz w:val="20"/>
           <w:szCs w:val="24"/>
         </w:rPr>
-        <w:t>Diagramas de Casos de Usos</w:t>
+        <w:br/>
+      </w:r>
+      <w:r>
+        <w:rPr>
+          <w:sz w:val="20"/>
+          <w:szCs w:val="24"/>
+        </w:rPr>
+        <w:t>Documento anexo acerca del manual del usuario</w:t>
+      </w:r>
+      <w:r>
+        <w:rPr>
+          <w:sz w:val="20"/>
+          <w:szCs w:val="24"/>
+        </w:rPr>
+        <w:br/>
+      </w:r>
+      <w:r>
+        <w:rPr>
+          <w:rFonts w:eastAsia="Times New Roman" w:cs="Arial"/>
+          <w:b/>
+          <w:color w:val="FFC000"/>
+          <w:sz w:val="20"/>
+          <w:szCs w:val="24"/>
+        </w:rPr>
+        <w:t>Manual del Sistema</w:t>
       </w:r>
       <w:r>
         <w:rPr>
@@ -948,205 +1103,7 @@
           <w:sz w:val="20"/>
           <w:szCs w:val="24"/>
         </w:rPr>
-        <w:t>Diagramas de casos de usos relacionados a los casos de usos utilizados en el proyecto</w:t>
-      </w:r>
-      <w:r>
-        <w:rPr>
-          <w:sz w:val="20"/>
-          <w:szCs w:val="24"/>
-        </w:rPr>
-        <w:br/>
-      </w:r>
-      <w:r>
-        <w:rPr>
-          <w:rFonts w:eastAsia="Times New Roman" w:cs="Arial"/>
-          <w:b/>
-          <w:color w:val="000000"/>
-          <w:sz w:val="20"/>
-          <w:szCs w:val="24"/>
-        </w:rPr>
-        <w:t>Diagrama de Secuencias</w:t>
-      </w:r>
-      <w:r>
-        <w:rPr>
-          <w:rFonts w:eastAsia="Times New Roman" w:cs="Arial"/>
-          <w:b/>
-          <w:color w:val="000000"/>
-          <w:sz w:val="20"/>
-          <w:szCs w:val="24"/>
-        </w:rPr>
-        <w:br/>
-      </w:r>
-      <w:r>
-        <w:rPr>
-          <w:sz w:val="20"/>
-          <w:szCs w:val="24"/>
-        </w:rPr>
-        <w:t>Diagramas de secuencia</w:t>
-      </w:r>
-      <w:r>
-        <w:rPr>
-          <w:sz w:val="20"/>
-          <w:szCs w:val="24"/>
-        </w:rPr>
-        <w:t>s utilizados en el proyecto</w:t>
-      </w:r>
-      <w:r>
-        <w:rPr>
-          <w:sz w:val="20"/>
-          <w:szCs w:val="24"/>
-        </w:rPr>
-        <w:br/>
-      </w:r>
-      <w:r>
-        <w:rPr>
-          <w:rFonts w:eastAsia="Times New Roman" w:cs="Arial"/>
-          <w:b/>
-          <w:color w:val="000000"/>
-          <w:sz w:val="20"/>
-          <w:szCs w:val="24"/>
-        </w:rPr>
-        <w:t>Diagrama de Clases</w:t>
-      </w:r>
-      <w:r>
-        <w:rPr>
-          <w:rFonts w:eastAsia="Times New Roman" w:cs="Arial"/>
-          <w:b/>
-          <w:color w:val="000000"/>
-          <w:sz w:val="20"/>
-          <w:szCs w:val="24"/>
-        </w:rPr>
-        <w:br/>
-      </w:r>
-      <w:r>
-        <w:rPr>
-          <w:sz w:val="20"/>
-          <w:szCs w:val="24"/>
-        </w:rPr>
-        <w:t xml:space="preserve">Diagramas de </w:t>
-      </w:r>
-      <w:r>
-        <w:rPr>
-          <w:sz w:val="20"/>
-          <w:szCs w:val="24"/>
-        </w:rPr>
-        <w:t>clases</w:t>
-      </w:r>
-      <w:r>
-        <w:rPr>
-          <w:sz w:val="20"/>
-          <w:szCs w:val="24"/>
-        </w:rPr>
-        <w:t xml:space="preserve"> utilizados en el proyecto</w:t>
-      </w:r>
-      <w:r>
-        <w:rPr>
-          <w:sz w:val="20"/>
-          <w:szCs w:val="24"/>
-        </w:rPr>
-        <w:br/>
-      </w:r>
-      <w:r>
-        <w:rPr>
-          <w:rFonts w:eastAsia="Times New Roman" w:cs="Arial"/>
-          <w:b/>
-          <w:color w:val="000000"/>
-          <w:sz w:val="20"/>
-          <w:szCs w:val="24"/>
-        </w:rPr>
-        <w:t>Diagrama de Objetos</w:t>
-      </w:r>
-      <w:r>
-        <w:rPr>
-          <w:rFonts w:eastAsia="Times New Roman" w:cs="Arial"/>
-          <w:b/>
-          <w:color w:val="000000"/>
-          <w:sz w:val="20"/>
-          <w:szCs w:val="24"/>
-        </w:rPr>
-        <w:br/>
-      </w:r>
-      <w:r>
-        <w:rPr>
-          <w:sz w:val="20"/>
-          <w:szCs w:val="24"/>
-        </w:rPr>
-        <w:t>Diagramas de objetos utilizados en el proyecto</w:t>
-      </w:r>
-      <w:r>
-        <w:rPr>
-          <w:sz w:val="20"/>
-          <w:szCs w:val="24"/>
-        </w:rPr>
-        <w:br/>
-      </w:r>
-      <w:r>
-        <w:rPr>
-          <w:rFonts w:eastAsia="Times New Roman" w:cs="Arial"/>
-          <w:b/>
-          <w:color w:val="000000"/>
-          <w:sz w:val="20"/>
-          <w:szCs w:val="24"/>
-        </w:rPr>
-        <w:t>Manual de Usuario</w:t>
-      </w:r>
-      <w:r>
-        <w:rPr>
-          <w:rFonts w:eastAsia="Times New Roman" w:cs="Arial"/>
-          <w:b/>
-          <w:color w:val="000000"/>
-          <w:sz w:val="20"/>
-          <w:szCs w:val="24"/>
-        </w:rPr>
-        <w:br/>
-      </w:r>
-      <w:r>
-        <w:rPr>
-          <w:sz w:val="20"/>
-          <w:szCs w:val="24"/>
-        </w:rPr>
-        <w:t>Documento anexo acerca del manual del usuario</w:t>
-      </w:r>
-      <w:r>
-        <w:rPr>
-          <w:sz w:val="20"/>
-          <w:szCs w:val="24"/>
-        </w:rPr>
-        <w:br/>
-      </w:r>
-      <w:r>
-        <w:rPr>
-          <w:rFonts w:eastAsia="Times New Roman" w:cs="Arial"/>
-          <w:b/>
-          <w:color w:val="000000"/>
-          <w:sz w:val="20"/>
-          <w:szCs w:val="24"/>
-        </w:rPr>
-        <w:t>Manual del Sistema</w:t>
-      </w:r>
-      <w:r>
-        <w:rPr>
-          <w:rFonts w:eastAsia="Times New Roman" w:cs="Arial"/>
-          <w:b/>
-          <w:color w:val="000000"/>
-          <w:sz w:val="20"/>
-          <w:szCs w:val="24"/>
-        </w:rPr>
-        <w:br/>
-      </w:r>
-      <w:r>
-        <w:rPr>
-          <w:sz w:val="20"/>
-          <w:szCs w:val="24"/>
-        </w:rPr>
-        <w:t>Documento ane</w:t>
-      </w:r>
-      <w:r>
-        <w:rPr>
-          <w:sz w:val="20"/>
-          <w:szCs w:val="24"/>
-        </w:rPr>
-        <w:t>xo acerca del manual del sistema</w:t>
+        <w:t>Documento anexo acerca del manual del sistema</w:t>
       </w:r>
     </w:p>
     <w:p>
@@ -1159,38 +1116,20 @@
         <w:shd w:val="clear" w:color="auto" w:fill="FFFFFF"/>
         <w:spacing w:after="0" w:line="240" w:lineRule="auto"/>
         <w:rPr>
-          <w:rFonts w:ascii="Arial" w:eastAsia="Times New Roman" w:hAnsi="Arial" w:cs="Arial"/>
-          <w:b/>
-          <w:color w:val="000000"/>
+          <w:rFonts w:ascii="Adobe Fangsong Std R" w:eastAsia="Adobe Fangsong Std R" w:hAnsi="Adobe Fangsong Std R" w:cs="Arial"/>
+          <w:color w:val="00B0F0"/>
+          <w:sz w:val="28"/>
           <w:szCs w:val="28"/>
         </w:rPr>
       </w:pPr>
       <w:r>
         <w:rPr>
-          <w:rFonts w:ascii="Arial" w:eastAsia="Times New Roman" w:hAnsi="Arial" w:cs="Arial"/>
-          <w:b/>
-          <w:color w:val="000000"/>
+          <w:rFonts w:ascii="Adobe Fangsong Std R" w:eastAsia="Adobe Fangsong Std R" w:hAnsi="Adobe Fangsong Std R" w:cs="Arial"/>
+          <w:color w:val="00B0F0"/>
+          <w:sz w:val="28"/>
           <w:szCs w:val="28"/>
         </w:rPr>
-        <w:t xml:space="preserve">DE LA PARTE </w:t>
-      </w:r>
-      <w:r>
-        <w:rPr>
-          <w:rFonts w:ascii="Arial" w:eastAsia="Times New Roman" w:hAnsi="Arial" w:cs="Arial"/>
-          <w:b/>
-          <w:color w:val="000000"/>
-          <w:szCs w:val="28"/>
-        </w:rPr>
-        <w:t>PROGRAMABLE</w:t>
-      </w:r>
-      <w:r>
-        <w:rPr>
-          <w:rFonts w:ascii="Arial" w:eastAsia="Times New Roman" w:hAnsi="Arial" w:cs="Arial"/>
-          <w:b/>
-          <w:color w:val="000000"/>
-          <w:szCs w:val="28"/>
-        </w:rPr>
-        <w:t xml:space="preserve"> DEL PROYECTO</w:t>
+        <w:t>DE LA PARTE PROGRAMABLE DEL PROYECTO</w:t>
       </w:r>
     </w:p>
     <w:p>
@@ -1221,11 +1160,55 @@
         <w:rPr>
           <w:rFonts w:eastAsia="Times New Roman" w:cs="Arial"/>
           <w:b/>
+          <w:color w:val="FFC000"/>
+          <w:sz w:val="20"/>
+          <w:szCs w:val="24"/>
+        </w:rPr>
+        <w:t>Buenas prácticas de codificación</w:t>
+      </w:r>
+      <w:r>
+        <w:rPr>
+          <w:rFonts w:eastAsia="Times New Roman" w:cs="Arial"/>
+          <w:b/>
           <w:color w:val="000000"/>
           <w:sz w:val="20"/>
           <w:szCs w:val="24"/>
         </w:rPr>
-        <w:t>Buenas pr</w:t>
+        <w:br/>
+      </w:r>
+      <w:r>
+        <w:rPr>
+          <w:sz w:val="20"/>
+          <w:szCs w:val="24"/>
+        </w:rPr>
+        <w:t>Uso de buenas prácticas de declaración de nombres, variables, objetos, y estilo o elegancia de desarrollo</w:t>
+      </w:r>
+      <w:r>
+        <w:rPr>
+          <w:sz w:val="20"/>
+          <w:szCs w:val="24"/>
+        </w:rPr>
+        <w:br/>
+      </w:r>
+      <w:r>
+        <w:rPr>
+          <w:rFonts w:eastAsia="Times New Roman" w:cs="Arial"/>
+          <w:b/>
+          <w:color w:val="FFC000"/>
+          <w:sz w:val="20"/>
+          <w:szCs w:val="24"/>
+        </w:rPr>
+        <w:t xml:space="preserve">Buenas prácticas de </w:t>
+      </w:r>
+      <w:r>
+        <w:rPr>
+          <w:rFonts w:eastAsia="Times New Roman" w:cs="Arial"/>
+          <w:b/>
+          <w:color w:val="FFC000"/>
+          <w:sz w:val="20"/>
+          <w:szCs w:val="24"/>
+        </w:rPr>
+        <w:t>diseño</w:t>
       </w:r>
       <w:r>
         <w:rPr>
@@ -1235,7 +1218,31 @@
           <w:sz w:val="20"/>
           <w:szCs w:val="24"/>
         </w:rPr>
-        <w:t>á</w:t>
+        <w:br/>
+      </w:r>
+      <w:r>
+        <w:rPr>
+          <w:sz w:val="20"/>
+          <w:szCs w:val="24"/>
+        </w:rPr>
+        <w:t>Elegancia y estilo de diseño, a nivel de formularios, consultas y reportes</w:t>
+      </w:r>
+      <w:r>
+        <w:rPr>
+          <w:sz w:val="20"/>
+          <w:szCs w:val="24"/>
+        </w:rPr>
+        <w:br/>
+      </w:r>
+      <w:r>
+        <w:rPr>
+          <w:rFonts w:eastAsia="Times New Roman" w:cs="Arial"/>
+          <w:b/>
+          <w:color w:val="FFC000"/>
+          <w:sz w:val="20"/>
+          <w:szCs w:val="24"/>
+        </w:rPr>
+        <w:t>Estructura de Carpetas y Archivos</w:t>
       </w:r>
       <w:r>
         <w:rPr>
@@ -1245,41 +1252,35 @@
           <w:sz w:val="20"/>
           <w:szCs w:val="24"/>
         </w:rPr>
-        <w:t>cticas de codificación</w:t>
-      </w:r>
-      <w:r>
-        <w:rPr>
-          <w:rFonts w:eastAsia="Times New Roman" w:cs="Arial"/>
-          <w:b/>
+        <w:br/>
+      </w:r>
+      <w:r>
+        <w:rPr>
+          <w:rFonts w:eastAsia="Times New Roman" w:cs="Arial"/>
           <w:color w:val="000000"/>
           <w:sz w:val="20"/>
           <w:szCs w:val="24"/>
         </w:rPr>
-        <w:br/>
-      </w:r>
-      <w:r>
-        <w:rPr>
-          <w:sz w:val="20"/>
-          <w:szCs w:val="24"/>
-        </w:rPr>
-        <w:t>Uso de buenas prácticas de declaración de nombres, variables, objetos, y estilo o elegancia de desarrollo</w:t>
-      </w:r>
-      <w:r>
-        <w:rPr>
-          <w:sz w:val="20"/>
-          <w:szCs w:val="24"/>
-        </w:rPr>
-        <w:br/>
-      </w:r>
-      <w:r>
-        <w:rPr>
-          <w:rFonts w:eastAsia="Times New Roman" w:cs="Arial"/>
-          <w:b/>
+        <w:t>Jerarquía de carpetas y archivos con sus diferentes denominaciones de almacenamiento o uso</w:t>
+      </w:r>
+      <w:r>
+        <w:rPr>
+          <w:rFonts w:eastAsia="Times New Roman" w:cs="Arial"/>
           <w:color w:val="000000"/>
           <w:sz w:val="20"/>
           <w:szCs w:val="24"/>
         </w:rPr>
-        <w:t>Buenas pr</w:t>
+        <w:br/>
+      </w:r>
+      <w:r>
+        <w:rPr>
+          <w:rFonts w:eastAsia="Times New Roman" w:cs="Arial"/>
+          <w:b/>
+          <w:color w:val="FFC000"/>
+          <w:sz w:val="20"/>
+          <w:szCs w:val="24"/>
+        </w:rPr>
+        <w:t>Archivos XML</w:t>
       </w:r>
       <w:r>
         <w:rPr>
@@ -1289,30 +1290,36 @@
           <w:sz w:val="20"/>
           <w:szCs w:val="24"/>
         </w:rPr>
-        <w:t>á</w:t>
-      </w:r>
-      <w:r>
-        <w:rPr>
-          <w:rFonts w:eastAsia="Times New Roman" w:cs="Arial"/>
-          <w:b/>
+        <w:br/>
+      </w:r>
+      <w:r>
+        <w:rPr>
+          <w:rFonts w:eastAsia="Times New Roman" w:cs="Arial"/>
           <w:color w:val="000000"/>
           <w:sz w:val="20"/>
           <w:szCs w:val="24"/>
         </w:rPr>
-        <w:t xml:space="preserve">cticas de </w:t>
-      </w:r>
-      <w:proofErr w:type="spellStart"/>
-      <w:r>
-        <w:rPr>
-          <w:rFonts w:eastAsia="Times New Roman" w:cs="Arial"/>
-          <w:b/>
+        <w:t>Uso de archivos XML para la operatividad y sostenibilidad del sistema</w:t>
+      </w:r>
+      <w:r>
+        <w:rPr>
+          <w:rFonts w:eastAsia="Times New Roman" w:cs="Arial"/>
           <w:color w:val="000000"/>
           <w:sz w:val="20"/>
           <w:szCs w:val="24"/>
         </w:rPr>
-        <w:t>diceño</w:t>
-      </w:r>
-      <w:proofErr w:type="spellEnd"/>
+        <w:br/>
+      </w:r>
+      <w:r>
+        <w:rPr>
+          <w:rFonts w:eastAsia="Times New Roman" w:cs="Arial"/>
+          <w:b/>
+          <w:color w:val="FFC000"/>
+          <w:sz w:val="20"/>
+          <w:szCs w:val="24"/>
+        </w:rPr>
+        <w:t>Encriptación y Desencriptación</w:t>
+      </w:r>
       <w:r>
         <w:rPr>
           <w:rFonts w:eastAsia="Times New Roman" w:cs="Arial"/>
@@ -1325,32 +1332,16 @@
       </w:r>
       <w:r>
         <w:rPr>
-          <w:sz w:val="20"/>
-          <w:szCs w:val="24"/>
-        </w:rPr>
-        <w:t>Elegancia y estilo de diseño, a nivel de formularios, consultas y reportes</w:t>
-      </w:r>
-      <w:r>
-        <w:rPr>
-          <w:sz w:val="20"/>
-          <w:szCs w:val="24"/>
-        </w:rPr>
-        <w:br/>
-      </w:r>
-      <w:r>
-        <w:rPr>
-          <w:rFonts w:eastAsia="Times New Roman" w:cs="Arial"/>
-          <w:b/>
+          <w:rFonts w:eastAsia="Times New Roman" w:cs="Arial"/>
           <w:color w:val="000000"/>
           <w:sz w:val="20"/>
           <w:szCs w:val="24"/>
         </w:rPr>
-        <w:t>Estructura de Carpetas y Archivos</w:t>
-      </w:r>
-      <w:r>
-        <w:rPr>
-          <w:rFonts w:eastAsia="Times New Roman" w:cs="Arial"/>
-          <w:b/>
+        <w:t>Uso de métodos de encriptación y desencriptación de datos y/o archivos</w:t>
+      </w:r>
+      <w:r>
+        <w:rPr>
+          <w:rFonts w:eastAsia="Times New Roman" w:cs="Arial"/>
           <w:color w:val="000000"/>
           <w:sz w:val="20"/>
           <w:szCs w:val="24"/>
@@ -1360,15 +1351,51 @@
       <w:r>
         <w:rPr>
           <w:rFonts w:eastAsia="Times New Roman" w:cs="Arial"/>
+          <w:b/>
+          <w:color w:val="FFC000"/>
+          <w:sz w:val="20"/>
+          <w:szCs w:val="24"/>
+        </w:rPr>
+        <w:t>Comentarización</w:t>
+      </w:r>
+      <w:r>
+        <w:rPr>
+          <w:rFonts w:eastAsia="Times New Roman" w:cs="Arial"/>
+          <w:b/>
           <w:color w:val="000000"/>
           <w:sz w:val="20"/>
           <w:szCs w:val="24"/>
         </w:rPr>
-        <w:t>Jerarquía de carpetas y archivos con sus diferentes denominaciones de almacenamiento o uso</w:t>
-      </w:r>
-      <w:r>
-        <w:rPr>
-          <w:rFonts w:eastAsia="Times New Roman" w:cs="Arial"/>
+        <w:br/>
+      </w:r>
+      <w:r>
+        <w:rPr>
+          <w:sz w:val="20"/>
+          <w:szCs w:val="24"/>
+        </w:rPr>
+        <w:t>Todas y cada una de las partes comentadas con el estilo escogido dentro de las Nomenclaturas del Proyecto</w:t>
+      </w:r>
+      <w:r>
+        <w:rPr>
+          <w:sz w:val="20"/>
+          <w:szCs w:val="24"/>
+        </w:rPr>
+        <w:br/>
+      </w:r>
+      <w:r>
+        <w:rPr>
+          <w:rFonts w:eastAsia="Times New Roman" w:cs="Arial"/>
+          <w:b/>
+          <w:color w:val="FFC000"/>
+          <w:sz w:val="20"/>
+          <w:szCs w:val="24"/>
+        </w:rPr>
+        <w:t>Documentarización</w:t>
+      </w:r>
+      <w:r>
+        <w:rPr>
+          <w:rFonts w:eastAsia="Times New Roman" w:cs="Arial"/>
+          <w:b/>
           <w:color w:val="000000"/>
           <w:sz w:val="20"/>
           <w:szCs w:val="24"/>
@@ -1377,211 +1404,22 @@
       </w:r>
       <w:r>
         <w:rPr>
-          <w:rFonts w:eastAsia="Times New Roman" w:cs="Arial"/>
-          <w:b/>
-          <w:color w:val="000000"/>
-          <w:sz w:val="20"/>
-          <w:szCs w:val="24"/>
-        </w:rPr>
-        <w:t>Archivos XML</w:t>
-      </w:r>
-      <w:r>
-        <w:rPr>
-          <w:rFonts w:eastAsia="Times New Roman" w:cs="Arial"/>
-          <w:b/>
-          <w:color w:val="000000"/>
-          <w:sz w:val="20"/>
-          <w:szCs w:val="24"/>
-        </w:rPr>
-        <w:br/>
-      </w:r>
-      <w:r>
-        <w:rPr>
-          <w:rFonts w:eastAsia="Times New Roman" w:cs="Arial"/>
-          <w:color w:val="000000"/>
-          <w:sz w:val="20"/>
-          <w:szCs w:val="24"/>
-        </w:rPr>
-        <w:t>Uso de archivos XML para la operatividad y sostenibilidad del sistema</w:t>
-      </w:r>
-      <w:r>
-        <w:rPr>
-          <w:rFonts w:eastAsia="Times New Roman" w:cs="Arial"/>
-          <w:color w:val="000000"/>
-          <w:sz w:val="20"/>
-          <w:szCs w:val="24"/>
-        </w:rPr>
-        <w:br/>
-      </w:r>
-      <w:r>
-        <w:rPr>
-          <w:rFonts w:eastAsia="Times New Roman" w:cs="Arial"/>
-          <w:b/>
-          <w:color w:val="000000"/>
-          <w:sz w:val="20"/>
-          <w:szCs w:val="24"/>
-        </w:rPr>
-        <w:t xml:space="preserve">Encriptación y </w:t>
-      </w:r>
-      <w:proofErr w:type="spellStart"/>
-      <w:r>
-        <w:rPr>
-          <w:rFonts w:eastAsia="Times New Roman" w:cs="Arial"/>
-          <w:b/>
-          <w:color w:val="000000"/>
-          <w:sz w:val="20"/>
-          <w:szCs w:val="24"/>
-        </w:rPr>
-        <w:t>Desencriptación</w:t>
-      </w:r>
-      <w:proofErr w:type="spellEnd"/>
-      <w:r>
-        <w:rPr>
-          <w:rFonts w:eastAsia="Times New Roman" w:cs="Arial"/>
-          <w:b/>
-          <w:color w:val="000000"/>
-          <w:sz w:val="20"/>
-          <w:szCs w:val="24"/>
-        </w:rPr>
-        <w:br/>
-      </w:r>
-      <w:r>
-        <w:rPr>
-          <w:rFonts w:eastAsia="Times New Roman" w:cs="Arial"/>
-          <w:color w:val="000000"/>
-          <w:sz w:val="20"/>
-          <w:szCs w:val="24"/>
-        </w:rPr>
-        <w:t xml:space="preserve">Uso de métodos de encriptación y </w:t>
-      </w:r>
-      <w:proofErr w:type="spellStart"/>
-      <w:r>
-        <w:rPr>
-          <w:rFonts w:eastAsia="Times New Roman" w:cs="Arial"/>
-          <w:color w:val="000000"/>
-          <w:sz w:val="20"/>
-          <w:szCs w:val="24"/>
-        </w:rPr>
-        <w:t>desencriptación</w:t>
-      </w:r>
-      <w:proofErr w:type="spellEnd"/>
-      <w:r>
-        <w:rPr>
-          <w:rFonts w:eastAsia="Times New Roman" w:cs="Arial"/>
-          <w:color w:val="000000"/>
-          <w:sz w:val="20"/>
-          <w:szCs w:val="24"/>
-        </w:rPr>
-        <w:t xml:space="preserve"> de datos y/o archivos</w:t>
-      </w:r>
-      <w:r>
-        <w:rPr>
-          <w:rFonts w:eastAsia="Times New Roman" w:cs="Arial"/>
-          <w:color w:val="000000"/>
-          <w:sz w:val="20"/>
-          <w:szCs w:val="24"/>
-        </w:rPr>
-        <w:br/>
-      </w:r>
-      <w:proofErr w:type="spellStart"/>
-      <w:r>
-        <w:rPr>
-          <w:rFonts w:eastAsia="Times New Roman" w:cs="Arial"/>
-          <w:b/>
-          <w:color w:val="000000"/>
-          <w:sz w:val="20"/>
-          <w:szCs w:val="24"/>
-        </w:rPr>
-        <w:t>Comentarización</w:t>
-      </w:r>
-      <w:proofErr w:type="spellEnd"/>
-      <w:r>
-        <w:rPr>
-          <w:rFonts w:eastAsia="Times New Roman" w:cs="Arial"/>
-          <w:b/>
-          <w:color w:val="000000"/>
-          <w:sz w:val="20"/>
-          <w:szCs w:val="24"/>
-        </w:rPr>
-        <w:br/>
-      </w:r>
-      <w:r>
-        <w:rPr>
-          <w:sz w:val="20"/>
-          <w:szCs w:val="24"/>
-        </w:rPr>
-        <w:t>Todas y cada una de las partes comentadas con el estilo escogido dentro de las Nomenclaturas del Proyecto</w:t>
-      </w:r>
-      <w:r>
-        <w:rPr>
-          <w:sz w:val="20"/>
-          <w:szCs w:val="24"/>
-        </w:rPr>
-        <w:br/>
-      </w:r>
-      <w:proofErr w:type="spellStart"/>
-      <w:r>
-        <w:rPr>
-          <w:rFonts w:eastAsia="Times New Roman" w:cs="Arial"/>
-          <w:b/>
-          <w:color w:val="000000"/>
-          <w:sz w:val="20"/>
-          <w:szCs w:val="24"/>
-        </w:rPr>
-        <w:t>Docu</w:t>
-      </w:r>
-      <w:r>
-        <w:rPr>
-          <w:rFonts w:eastAsia="Times New Roman" w:cs="Arial"/>
-          <w:b/>
-          <w:color w:val="000000"/>
-          <w:sz w:val="20"/>
-          <w:szCs w:val="24"/>
-        </w:rPr>
-        <w:t>mentarización</w:t>
-      </w:r>
-      <w:proofErr w:type="spellEnd"/>
-      <w:r>
-        <w:rPr>
-          <w:rFonts w:eastAsia="Times New Roman" w:cs="Arial"/>
-          <w:b/>
-          <w:color w:val="000000"/>
-          <w:sz w:val="20"/>
-          <w:szCs w:val="24"/>
-        </w:rPr>
-        <w:br/>
-      </w:r>
-      <w:r>
-        <w:rPr>
-          <w:sz w:val="20"/>
-          <w:szCs w:val="24"/>
-        </w:rPr>
-        <w:t xml:space="preserve">Todas y cada una de las partes </w:t>
-      </w:r>
-      <w:r>
-        <w:rPr>
-          <w:sz w:val="20"/>
-          <w:szCs w:val="24"/>
-        </w:rPr>
-        <w:t>documentadas dentro d</w:t>
-      </w:r>
-      <w:r>
-        <w:rPr>
-          <w:sz w:val="20"/>
-          <w:szCs w:val="24"/>
-        </w:rPr>
-        <w:t>el estilo escogido dentro de las Nomenclaturas del Proyecto</w:t>
-      </w:r>
-      <w:r>
-        <w:rPr>
-          <w:sz w:val="20"/>
-          <w:szCs w:val="24"/>
-        </w:rPr>
-        <w:br/>
-      </w:r>
-      <w:r>
-        <w:rPr>
-          <w:b/>
+          <w:sz w:val="20"/>
+          <w:szCs w:val="24"/>
+        </w:rPr>
+        <w:t>Todas y cada una de las partes documentadas dentro del estilo escogido dentro de las Nomenclaturas del Proyecto</w:t>
+      </w:r>
+      <w:r>
+        <w:rPr>
+          <w:sz w:val="20"/>
+          <w:szCs w:val="24"/>
+        </w:rPr>
+        <w:br/>
+      </w:r>
+      <w:r>
+        <w:rPr>
+          <w:b/>
+          <w:color w:val="FFC000"/>
           <w:sz w:val="20"/>
           <w:szCs w:val="24"/>
         </w:rPr>
@@ -1590,6 +1428,7 @@
       <w:r>
         <w:rPr>
           <w:b/>
+          <w:color w:val="FFC000"/>
           <w:sz w:val="20"/>
           <w:szCs w:val="24"/>
         </w:rPr>
@@ -1612,6 +1451,7 @@
       <w:r>
         <w:rPr>
           <w:b/>
+          <w:color w:val="FFC000"/>
           <w:sz w:val="20"/>
           <w:szCs w:val="24"/>
         </w:rPr>
@@ -1639,16 +1479,15 @@
         </w:rPr>
         <w:br/>
       </w:r>
-      <w:proofErr w:type="spellStart"/>
-      <w:r>
-        <w:rPr>
-          <w:b/>
+      <w:r>
+        <w:rPr>
+          <w:b/>
+          <w:color w:val="FFC000"/>
           <w:sz w:val="20"/>
           <w:szCs w:val="24"/>
         </w:rPr>
         <w:t>Reporteador</w:t>
       </w:r>
-      <w:proofErr w:type="spellEnd"/>
       <w:r>
         <w:rPr>
           <w:b/>
@@ -1674,6 +1513,7 @@
       <w:r>
         <w:rPr>
           <w:b/>
+          <w:color w:val="FFC000"/>
           <w:sz w:val="20"/>
           <w:szCs w:val="24"/>
         </w:rPr>
@@ -1682,26 +1522,18 @@
       <w:r>
         <w:rPr>
           <w:b/>
-          <w:sz w:val="20"/>
-          <w:szCs w:val="24"/>
-        </w:rPr>
-        <w:br/>
-      </w:r>
-      <w:proofErr w:type="spellStart"/>
-      <w:r>
-        <w:rPr>
-          <w:sz w:val="20"/>
-          <w:szCs w:val="24"/>
-        </w:rPr>
-        <w:t>Instalador</w:t>
-      </w:r>
-      <w:proofErr w:type="spellEnd"/>
-      <w:r>
-        <w:rPr>
-          <w:sz w:val="20"/>
-          <w:szCs w:val="24"/>
-        </w:rPr>
-        <w:t xml:space="preserve"> de la aplicación, así como de los demás ele</w:t>
+          <w:color w:val="FFC000"/>
+          <w:sz w:val="20"/>
+          <w:szCs w:val="24"/>
+        </w:rPr>
+        <w:br/>
+      </w:r>
+      <w:r>
+        <w:rPr>
+          <w:sz w:val="20"/>
+          <w:szCs w:val="24"/>
+        </w:rPr>
+        <w:t>Instalador de la aplicación, así como de los demás ele</w:t>
       </w:r>
       <w:r>
         <w:rPr>
@@ -1719,6 +1551,391 @@
           <w:szCs w:val="24"/>
         </w:rPr>
       </w:pPr>
+    </w:p>
+    <w:p>
+      <w:pPr>
+        <w:spacing w:line="240" w:lineRule="auto"/>
+        <w:jc w:val="center"/>
+        <w:rPr>
+          <w:sz w:val="24"/>
+          <w:szCs w:val="24"/>
+        </w:rPr>
+      </w:pPr>
+      <w:r>
+        <w:rPr>
+          <w:rFonts w:ascii="Adobe Fangsong Std R" w:eastAsia="Adobe Fangsong Std R" w:hAnsi="Adobe Fangsong Std R" w:cs="Arial"/>
+          <w:color w:val="00B0F0"/>
+          <w:sz w:val="28"/>
+          <w:szCs w:val="28"/>
+        </w:rPr>
+        <w:lastRenderedPageBreak/>
+        <w:t>GUIA DE CONSTRUCCION Y DESARROLLO DE SOFTWARE</w:t>
+      </w:r>
+    </w:p>
+    <w:p>
+      <w:pPr>
+        <w:spacing w:line="240" w:lineRule="auto"/>
+        <w:rPr>
+          <w:sz w:val="24"/>
+          <w:szCs w:val="24"/>
+        </w:rPr>
+      </w:pPr>
+    </w:p>
+    <w:p>
+      <w:pPr>
+        <w:spacing w:line="240" w:lineRule="auto"/>
+        <w:rPr>
+          <w:rFonts w:ascii="Adobe Garamond Pro" w:hAnsi="Adobe Garamond Pro"/>
+          <w:color w:val="FFC000" w:themeColor="accent4"/>
+          <w:sz w:val="44"/>
+          <w:szCs w:val="44"/>
+        </w:rPr>
+      </w:pPr>
+      <w:r>
+        <w:rPr>
+          <w:rFonts w:ascii="Adobe Garamond Pro" w:hAnsi="Adobe Garamond Pro"/>
+          <w:color w:val="FFC000" w:themeColor="accent4"/>
+          <w:sz w:val="44"/>
+          <w:szCs w:val="44"/>
+        </w:rPr>
+        <w:t>Notas:</w:t>
+      </w:r>
+    </w:p>
+    <w:p>
+      <w:pPr>
+        <w:spacing w:line="240" w:lineRule="auto"/>
+        <w:rPr>
+          <w:rFonts w:ascii="Adobe Garamond Pro" w:hAnsi="Adobe Garamond Pro"/>
+          <w:color w:val="000000" w:themeColor="text1"/>
+          <w:sz w:val="24"/>
+          <w:szCs w:val="24"/>
+        </w:rPr>
+      </w:pPr>
+      <w:r>
+        <w:rPr>
+          <w:rFonts w:ascii="Adobe Garamond Pro" w:hAnsi="Adobe Garamond Pro"/>
+          <w:color w:val="000000" w:themeColor="text1"/>
+          <w:sz w:val="24"/>
+          <w:szCs w:val="24"/>
+        </w:rPr>
+        <w:t xml:space="preserve"> EL Documento Nombrado </w:t>
+      </w:r>
+      <w:r>
+        <w:rPr>
+          <w:rFonts w:ascii="Adobe Garamond Pro" w:hAnsi="Adobe Garamond Pro"/>
+          <w:color w:val="92D050"/>
+          <w:sz w:val="24"/>
+          <w:szCs w:val="24"/>
+        </w:rPr>
+        <w:t xml:space="preserve">Descripción del sistema  </w:t>
+      </w:r>
+      <w:r>
+        <w:rPr>
+          <w:rFonts w:ascii="Adobe Garamond Pro" w:hAnsi="Adobe Garamond Pro"/>
+          <w:color w:val="000000" w:themeColor="text1"/>
+          <w:sz w:val="24"/>
+          <w:szCs w:val="24"/>
+        </w:rPr>
+        <w:t>abarcara todos los siguientes conceptos del sistema.</w:t>
+      </w:r>
+    </w:p>
+    <w:p>
+      <w:pPr>
+        <w:spacing w:line="240" w:lineRule="auto"/>
+        <w:rPr>
+          <w:rFonts w:ascii="Adobe Garamond Pro" w:hAnsi="Adobe Garamond Pro"/>
+          <w:color w:val="00B050"/>
+          <w:sz w:val="24"/>
+          <w:szCs w:val="24"/>
+        </w:rPr>
+      </w:pPr>
+    </w:p>
+    <w:p>
+      <w:pPr>
+        <w:pStyle w:val="Prrafodelista"/>
+        <w:numPr>
+          <w:ilvl w:val="0"/>
+          <w:numId w:val="4"/>
+        </w:numPr>
+        <w:spacing w:line="240" w:lineRule="auto"/>
+        <w:rPr>
+          <w:rFonts w:ascii="Adobe Garamond Pro" w:hAnsi="Adobe Garamond Pro"/>
+          <w:color w:val="92D050"/>
+          <w:sz w:val="24"/>
+          <w:szCs w:val="24"/>
+        </w:rPr>
+      </w:pPr>
+      <w:r>
+        <w:rPr>
+          <w:rFonts w:ascii="Adobe Garamond Pro" w:hAnsi="Adobe Garamond Pro"/>
+          <w:color w:val="92D050"/>
+          <w:sz w:val="24"/>
+          <w:szCs w:val="24"/>
+        </w:rPr>
+        <w:t xml:space="preserve">Objetivos </w:t>
+      </w:r>
+    </w:p>
+    <w:p>
+      <w:pPr>
+        <w:pStyle w:val="Prrafodelista"/>
+        <w:numPr>
+          <w:ilvl w:val="0"/>
+          <w:numId w:val="4"/>
+        </w:numPr>
+        <w:spacing w:line="240" w:lineRule="auto"/>
+        <w:rPr>
+          <w:rFonts w:ascii="Adobe Garamond Pro" w:hAnsi="Adobe Garamond Pro"/>
+          <w:color w:val="92D050"/>
+          <w:sz w:val="24"/>
+          <w:szCs w:val="24"/>
+        </w:rPr>
+      </w:pPr>
+      <w:r>
+        <w:rPr>
+          <w:rFonts w:ascii="Adobe Garamond Pro" w:hAnsi="Adobe Garamond Pro"/>
+          <w:color w:val="92D050"/>
+          <w:sz w:val="24"/>
+          <w:szCs w:val="24"/>
+        </w:rPr>
+        <w:t>Alcance del proyecto</w:t>
+      </w:r>
+    </w:p>
+    <w:p>
+      <w:pPr>
+        <w:pStyle w:val="Prrafodelista"/>
+        <w:numPr>
+          <w:ilvl w:val="0"/>
+          <w:numId w:val="4"/>
+        </w:numPr>
+        <w:spacing w:line="240" w:lineRule="auto"/>
+        <w:rPr>
+          <w:rFonts w:ascii="Adobe Garamond Pro" w:hAnsi="Adobe Garamond Pro"/>
+          <w:color w:val="92D050"/>
+          <w:sz w:val="24"/>
+          <w:szCs w:val="24"/>
+        </w:rPr>
+      </w:pPr>
+      <w:r>
+        <w:rPr>
+          <w:rFonts w:ascii="Adobe Garamond Pro" w:hAnsi="Adobe Garamond Pro"/>
+          <w:color w:val="92D050"/>
+          <w:sz w:val="24"/>
+          <w:szCs w:val="24"/>
+        </w:rPr>
+        <w:t xml:space="preserve">Plataforma </w:t>
+      </w:r>
+    </w:p>
+    <w:p>
+      <w:pPr>
+        <w:pStyle w:val="Prrafodelista"/>
+        <w:numPr>
+          <w:ilvl w:val="0"/>
+          <w:numId w:val="4"/>
+        </w:numPr>
+        <w:spacing w:line="240" w:lineRule="auto"/>
+        <w:rPr>
+          <w:rFonts w:ascii="Adobe Garamond Pro" w:hAnsi="Adobe Garamond Pro"/>
+          <w:color w:val="92D050"/>
+          <w:sz w:val="24"/>
+          <w:szCs w:val="24"/>
+        </w:rPr>
+      </w:pPr>
+      <w:r>
+        <w:rPr>
+          <w:rFonts w:ascii="Adobe Garamond Pro" w:hAnsi="Adobe Garamond Pro"/>
+          <w:color w:val="92D050"/>
+          <w:sz w:val="24"/>
+          <w:szCs w:val="24"/>
+        </w:rPr>
+        <w:t>Arquitectura</w:t>
+      </w:r>
+    </w:p>
+    <w:p>
+      <w:pPr>
+        <w:pStyle w:val="Prrafodelista"/>
+        <w:numPr>
+          <w:ilvl w:val="0"/>
+          <w:numId w:val="4"/>
+        </w:numPr>
+        <w:spacing w:line="240" w:lineRule="auto"/>
+        <w:rPr>
+          <w:rFonts w:ascii="Adobe Garamond Pro" w:hAnsi="Adobe Garamond Pro"/>
+          <w:color w:val="92D050"/>
+          <w:sz w:val="24"/>
+          <w:szCs w:val="24"/>
+        </w:rPr>
+      </w:pPr>
+      <w:r>
+        <w:rPr>
+          <w:rFonts w:ascii="Adobe Garamond Pro" w:hAnsi="Adobe Garamond Pro"/>
+          <w:color w:val="92D050"/>
+          <w:sz w:val="24"/>
+          <w:szCs w:val="24"/>
+        </w:rPr>
+        <w:t>Ambiente</w:t>
+      </w:r>
+      <w:bookmarkStart w:id="0" w:name="_GoBack"/>
+      <w:bookmarkEnd w:id="0"/>
+    </w:p>
+    <w:p>
+      <w:pPr>
+        <w:pStyle w:val="Prrafodelista"/>
+        <w:numPr>
+          <w:ilvl w:val="0"/>
+          <w:numId w:val="4"/>
+        </w:numPr>
+        <w:spacing w:line="240" w:lineRule="auto"/>
+        <w:rPr>
+          <w:rFonts w:ascii="Adobe Garamond Pro" w:hAnsi="Adobe Garamond Pro"/>
+          <w:color w:val="92D050"/>
+          <w:sz w:val="24"/>
+          <w:szCs w:val="24"/>
+        </w:rPr>
+      </w:pPr>
+      <w:r>
+        <w:rPr>
+          <w:rFonts w:ascii="Adobe Garamond Pro" w:hAnsi="Adobe Garamond Pro"/>
+          <w:color w:val="92D050"/>
+          <w:sz w:val="24"/>
+          <w:szCs w:val="24"/>
+        </w:rPr>
+        <w:t xml:space="preserve">Lenguaje </w:t>
+      </w:r>
+    </w:p>
+    <w:p>
+      <w:pPr>
+        <w:pStyle w:val="Prrafodelista"/>
+        <w:numPr>
+          <w:ilvl w:val="0"/>
+          <w:numId w:val="4"/>
+        </w:numPr>
+        <w:spacing w:line="240" w:lineRule="auto"/>
+        <w:rPr>
+          <w:rFonts w:ascii="Adobe Garamond Pro" w:hAnsi="Adobe Garamond Pro"/>
+          <w:color w:val="92D050"/>
+          <w:sz w:val="24"/>
+          <w:szCs w:val="24"/>
+        </w:rPr>
+      </w:pPr>
+      <w:r>
+        <w:rPr>
+          <w:rFonts w:ascii="Adobe Garamond Pro" w:hAnsi="Adobe Garamond Pro"/>
+          <w:color w:val="92D050"/>
+          <w:sz w:val="24"/>
+          <w:szCs w:val="24"/>
+        </w:rPr>
+        <w:t xml:space="preserve">Base de datos </w:t>
+      </w:r>
+    </w:p>
+    <w:p>
+      <w:pPr>
+        <w:pStyle w:val="Prrafodelista"/>
+        <w:numPr>
+          <w:ilvl w:val="0"/>
+          <w:numId w:val="4"/>
+        </w:numPr>
+        <w:spacing w:line="240" w:lineRule="auto"/>
+        <w:rPr>
+          <w:rFonts w:ascii="Adobe Garamond Pro" w:hAnsi="Adobe Garamond Pro"/>
+          <w:color w:val="92D050"/>
+          <w:sz w:val="24"/>
+          <w:szCs w:val="24"/>
+        </w:rPr>
+      </w:pPr>
+      <w:r>
+        <w:rPr>
+          <w:rFonts w:ascii="Adobe Garamond Pro" w:hAnsi="Adobe Garamond Pro"/>
+          <w:color w:val="92D050"/>
+          <w:sz w:val="24"/>
+          <w:szCs w:val="24"/>
+        </w:rPr>
+        <w:t>Modelo de desarrollo</w:t>
+      </w:r>
+    </w:p>
+    <w:p>
+      <w:pPr>
+        <w:pStyle w:val="Prrafodelista"/>
+        <w:numPr>
+          <w:ilvl w:val="0"/>
+          <w:numId w:val="4"/>
+        </w:numPr>
+        <w:spacing w:line="240" w:lineRule="auto"/>
+        <w:rPr>
+          <w:rFonts w:ascii="Adobe Garamond Pro" w:hAnsi="Adobe Garamond Pro"/>
+          <w:color w:val="92D050"/>
+          <w:sz w:val="24"/>
+          <w:szCs w:val="24"/>
+        </w:rPr>
+      </w:pPr>
+      <w:r>
+        <w:rPr>
+          <w:rFonts w:ascii="Adobe Garamond Pro" w:hAnsi="Adobe Garamond Pro"/>
+          <w:color w:val="92D050"/>
+          <w:sz w:val="24"/>
+          <w:szCs w:val="24"/>
+        </w:rPr>
+        <w:t>Patrón de diseño desarrollado</w:t>
+      </w:r>
+    </w:p>
+    <w:p>
+      <w:pPr>
+        <w:pStyle w:val="Prrafodelista"/>
+        <w:numPr>
+          <w:ilvl w:val="0"/>
+          <w:numId w:val="4"/>
+        </w:numPr>
+        <w:spacing w:line="240" w:lineRule="auto"/>
+        <w:rPr>
+          <w:rFonts w:ascii="Adobe Garamond Pro" w:hAnsi="Adobe Garamond Pro"/>
+          <w:color w:val="92D050"/>
+          <w:sz w:val="24"/>
+          <w:szCs w:val="24"/>
+        </w:rPr>
+      </w:pPr>
+      <w:r>
+        <w:rPr>
+          <w:rFonts w:ascii="Adobe Garamond Pro" w:hAnsi="Adobe Garamond Pro"/>
+          <w:color w:val="92D050"/>
+          <w:sz w:val="24"/>
+          <w:szCs w:val="24"/>
+        </w:rPr>
+        <w:t>Nomenclatura de programación</w:t>
+      </w:r>
+    </w:p>
+    <w:p>
+      <w:pPr>
+        <w:pStyle w:val="Prrafodelista"/>
+        <w:numPr>
+          <w:ilvl w:val="0"/>
+          <w:numId w:val="4"/>
+        </w:numPr>
+        <w:spacing w:line="240" w:lineRule="auto"/>
+        <w:rPr>
+          <w:rFonts w:ascii="Adobe Garamond Pro" w:hAnsi="Adobe Garamond Pro"/>
+          <w:color w:val="92D050"/>
+          <w:sz w:val="24"/>
+          <w:szCs w:val="24"/>
+        </w:rPr>
+      </w:pPr>
+      <w:r>
+        <w:rPr>
+          <w:rFonts w:ascii="Adobe Garamond Pro" w:hAnsi="Adobe Garamond Pro"/>
+          <w:color w:val="92D050"/>
+          <w:sz w:val="24"/>
+          <w:szCs w:val="24"/>
+        </w:rPr>
+        <w:t>Herramientas interfaces e IDE</w:t>
+      </w:r>
+      <w:r>
+        <w:rPr>
+          <w:rFonts w:ascii="Adobe Garamond Pro" w:hAnsi="Adobe Garamond Pro"/>
+          <w:color w:val="92D050"/>
+          <w:sz w:val="24"/>
+          <w:szCs w:val="24"/>
+          <w:lang w:val="en-US"/>
+        </w:rPr>
+        <w:t>’S</w:t>
+      </w:r>
     </w:p>
     <w:sectPr>
       <w:type w:val="continuous"/>
@@ -1912,6 +2129,119 @@
     </w:lvl>
   </w:abstractNum>
   <w:abstractNum w:abstractNumId="2" w15:restartNumberingAfterBreak="0">
+    <w:nsid w:val="45BB5A72"/>
+    <w:multiLevelType w:val="hybridMultilevel"/>
+    <w:tmpl w:val="21B21DB2"/>
+    <w:lvl w:ilvl="0" w:tplc="A70A9F38">
+      <w:numFmt w:val="bullet"/>
+      <w:lvlText w:val=""/>
+      <w:lvlJc w:val="left"/>
+      <w:pPr>
+        <w:ind w:left="720" w:hanging="360"/>
+      </w:pPr>
+      <w:rPr>
+        <w:rFonts w:ascii="Symbol" w:eastAsiaTheme="minorHAnsi" w:hAnsi="Symbol" w:cstheme="minorBidi" w:hint="default"/>
+        <w:color w:val="4472C4" w:themeColor="accent5"/>
+      </w:rPr>
+    </w:lvl>
+    <w:lvl w:ilvl="1" w:tplc="04090003" w:tentative="1">
+      <w:start w:val="1"/>
+      <w:numFmt w:val="bullet"/>
+      <w:lvlText w:val="o"/>
+      <w:lvlJc w:val="left"/>
+      <w:pPr>
+        <w:ind w:left="1440" w:hanging="360"/>
+      </w:pPr>
+      <w:rPr>
+        <w:rFonts w:ascii="Courier New" w:hAnsi="Courier New" w:cs="Courier New" w:hint="default"/>
+      </w:rPr>
+    </w:lvl>
+    <w:lvl w:ilvl="2" w:tplc="04090005" w:tentative="1">
+      <w:start w:val="1"/>
+      <w:numFmt w:val="bullet"/>
+      <w:lvlText w:val=""/>
+      <w:lvlJc w:val="left"/>
+      <w:pPr>
+        <w:ind w:left="2160" w:hanging="360"/>
+      </w:pPr>
+      <w:rPr>
+        <w:rFonts w:ascii="Wingdings" w:hAnsi="Wingdings" w:hint="default"/>
+      </w:rPr>
+    </w:lvl>
+    <w:lvl w:ilvl="3" w:tplc="04090001" w:tentative="1">
+      <w:start w:val="1"/>
+      <w:numFmt w:val="bullet"/>
+      <w:lvlText w:val=""/>
+      <w:lvlJc w:val="left"/>
+      <w:pPr>
+        <w:ind w:left="2880" w:hanging="360"/>
+      </w:pPr>
+      <w:rPr>
+        <w:rFonts w:ascii="Symbol" w:hAnsi="Symbol" w:hint="default"/>
+      </w:rPr>
+    </w:lvl>
+    <w:lvl w:ilvl="4" w:tplc="04090003" w:tentative="1">
+      <w:start w:val="1"/>
+      <w:numFmt w:val="bullet"/>
+      <w:lvlText w:val="o"/>
+      <w:lvlJc w:val="left"/>
+      <w:pPr>
+        <w:ind w:left="3600" w:hanging="360"/>
+      </w:pPr>
+      <w:rPr>
+        <w:rFonts w:ascii="Courier New" w:hAnsi="Courier New" w:cs="Courier New" w:hint="default"/>
+      </w:rPr>
+    </w:lvl>
+    <w:lvl w:ilvl="5" w:tplc="04090005" w:tentative="1">
+      <w:start w:val="1"/>
+      <w:numFmt w:val="bullet"/>
+      <w:lvlText w:val=""/>
+      <w:lvlJc w:val="left"/>
+      <w:pPr>
+        <w:ind w:left="4320" w:hanging="360"/>
+      </w:pPr>
+      <w:rPr>
+        <w:rFonts w:ascii="Wingdings" w:hAnsi="Wingdings" w:hint="default"/>
+      </w:rPr>
+    </w:lvl>
+    <w:lvl w:ilvl="6" w:tplc="04090001" w:tentative="1">
+      <w:start w:val="1"/>
+      <w:numFmt w:val="bullet"/>
+      <w:lvlText w:val=""/>
+      <w:lvlJc w:val="left"/>
+      <w:pPr>
+        <w:ind w:left="5040" w:hanging="360"/>
+      </w:pPr>
+      <w:rPr>
+        <w:rFonts w:ascii="Symbol" w:hAnsi="Symbol" w:hint="default"/>
+      </w:rPr>
+    </w:lvl>
+    <w:lvl w:ilvl="7" w:tplc="04090003" w:tentative="1">
+      <w:start w:val="1"/>
+      <w:numFmt w:val="bullet"/>
+      <w:lvlText w:val="o"/>
+      <w:lvlJc w:val="left"/>
+      <w:pPr>
+        <w:ind w:left="5760" w:hanging="360"/>
+      </w:pPr>
+      <w:rPr>
+        <w:rFonts w:ascii="Courier New" w:hAnsi="Courier New" w:cs="Courier New" w:hint="default"/>
+      </w:rPr>
+    </w:lvl>
+    <w:lvl w:ilvl="8" w:tplc="04090005" w:tentative="1">
+      <w:start w:val="1"/>
+      <w:numFmt w:val="bullet"/>
+      <w:lvlText w:val=""/>
+      <w:lvlJc w:val="left"/>
+      <w:pPr>
+        <w:ind w:left="6480" w:hanging="360"/>
+      </w:pPr>
+      <w:rPr>
+        <w:rFonts w:ascii="Wingdings" w:hAnsi="Wingdings" w:hint="default"/>
+      </w:rPr>
+    </w:lvl>
+  </w:abstractNum>
+  <w:abstractNum w:abstractNumId="3" w15:restartNumberingAfterBreak="0">
     <w:nsid w:val="45EF31FF"/>
     <w:multiLevelType w:val="hybridMultilevel"/>
     <w:tmpl w:val="669CFB10"/>
@@ -2028,10 +2358,13 @@
     <w:abstractNumId w:val="0"/>
   </w:num>
   <w:num w:numId="2">
-    <w:abstractNumId w:val="2"/>
+    <w:abstractNumId w:val="3"/>
   </w:num>
   <w:num w:numId="3">
     <w:abstractNumId w:val="1"/>
+  </w:num>
+  <w:num w:numId="4">
+    <w:abstractNumId w:val="2"/>
   </w:num>
 </w:numbering>
 </file>

</xml_diff>